<commit_message>
Project complete 26 October 2023
</commit_message>
<xml_diff>
--- a/documentation.docx
+++ b/documentation.docx
@@ -11,13 +11,8 @@
       </w:r>
     </w:p>
     <w:p>
-      <w:proofErr w:type="spellStart"/>
-      <w:r>
-        <w:t>Github</w:t>
-      </w:r>
-      <w:proofErr w:type="spellEnd"/>
-      <w:r>
-        <w:t xml:space="preserve"> Repository: </w:t>
+      <w:r>
+        <w:t xml:space="preserve">Github Repository: </w:t>
       </w:r>
       <w:hyperlink r:id="rId5" w:history="1">
         <w:r>
@@ -48,7 +43,13 @@
     </w:p>
     <w:p>
       <w:r>
-        <w:t>Project end: 25 October 2023 (Documentation)</w:t>
+        <w:t>Project end: 2</w:t>
+      </w:r>
+      <w:r>
+        <w:t>6</w:t>
+      </w:r>
+      <w:r>
+        <w:t xml:space="preserve"> October 2023 (Documentation)</w:t>
       </w:r>
     </w:p>
     <w:p>
@@ -89,14 +90,12 @@
         <w:t xml:space="preserve">, </w:t>
       </w:r>
       <w:hyperlink w:anchor="_Misc" w:history="1">
-        <w:proofErr w:type="spellStart"/>
         <w:r>
           <w:rPr>
             <w:rStyle w:val="Hyperlink"/>
           </w:rPr>
           <w:t>Misc</w:t>
         </w:r>
-        <w:proofErr w:type="spellEnd"/>
       </w:hyperlink>
     </w:p>
     <w:p>
@@ -210,15 +209,7 @@
         </w:numPr>
       </w:pPr>
       <w:r>
-        <w:t xml:space="preserve">Clone the </w:t>
-      </w:r>
-      <w:proofErr w:type="spellStart"/>
-      <w:r>
-        <w:t>Github</w:t>
-      </w:r>
-      <w:proofErr w:type="spellEnd"/>
-      <w:r>
-        <w:t xml:space="preserve"> Repository</w:t>
+        <w:t>Clone the Github Repository</w:t>
       </w:r>
     </w:p>
     <w:p>
@@ -232,19 +223,11 @@
       <w:r>
         <w:t xml:space="preserve">Open the project with Visual Studio Code, open the terminal and run this command </w:t>
       </w:r>
-      <w:proofErr w:type="spellStart"/>
       <w:r>
         <w:rPr>
           <w:highlight w:val="yellow"/>
         </w:rPr>
-        <w:t>npm</w:t>
-      </w:r>
-      <w:proofErr w:type="spellEnd"/>
-      <w:r>
-        <w:rPr>
-          <w:highlight w:val="yellow"/>
-        </w:rPr>
-        <w:t xml:space="preserve"> install</w:t>
+        <w:t>npm install</w:t>
       </w:r>
       <w:r>
         <w:t xml:space="preserve"> (you should have </w:t>
@@ -295,14 +278,12 @@
       <w:r>
         <w:t xml:space="preserve"> and create a schema, name it </w:t>
       </w:r>
-      <w:proofErr w:type="spellStart"/>
       <w:r>
         <w:rPr>
           <w:highlight w:val="yellow"/>
         </w:rPr>
         <w:t>sg_lottery_ledger</w:t>
       </w:r>
-      <w:proofErr w:type="spellEnd"/>
     </w:p>
     <w:p>
       <w:pPr>
@@ -367,15 +348,7 @@
         <w:t>node beta-database-setup.js</w:t>
       </w:r>
       <w:r>
-        <w:t xml:space="preserve">. This will create the necessary tables and </w:t>
-      </w:r>
-      <w:proofErr w:type="gramStart"/>
-      <w:r>
-        <w:t>columns</w:t>
-      </w:r>
-      <w:proofErr w:type="gramEnd"/>
-      <w:r>
-        <w:t xml:space="preserve"> structure</w:t>
+        <w:t>. This will create the necessary tables and columns structure</w:t>
       </w:r>
     </w:p>
     <w:p>
@@ -387,15 +360,7 @@
         </w:numPr>
       </w:pPr>
       <w:r>
-        <w:t xml:space="preserve">Create a new file </w:t>
-      </w:r>
-      <w:proofErr w:type="gramStart"/>
-      <w:r>
-        <w:t>called .env</w:t>
-      </w:r>
-      <w:proofErr w:type="gramEnd"/>
-      <w:r>
-        <w:t xml:space="preserve"> and paste the following environment variables and secrets inside</w:t>
+        <w:t>Create a new file called .env and paste the following environment variables and secrets inside</w:t>
       </w:r>
     </w:p>
     <w:tbl>
@@ -466,56 +431,31 @@
               <w:pStyle w:val="ListParagraph"/>
             </w:pPr>
             <w:r>
-              <w:t>DB_NAME=</w:t>
-            </w:r>
-            <w:proofErr w:type="spellStart"/>
-            <w:r>
-              <w:t>sg_lottery_ledger</w:t>
-            </w:r>
-            <w:proofErr w:type="spellEnd"/>
-          </w:p>
-          <w:p>
-            <w:pPr>
-              <w:pStyle w:val="ListParagraph"/>
-            </w:pPr>
-            <w:proofErr w:type="spellStart"/>
-            <w:r>
-              <w:t>cloud_name</w:t>
-            </w:r>
-            <w:proofErr w:type="spellEnd"/>
-            <w:r>
-              <w:t>=</w:t>
-            </w:r>
-            <w:proofErr w:type="spellStart"/>
-            <w:r>
-              <w:t>dzkuzwesw</w:t>
-            </w:r>
-            <w:proofErr w:type="spellEnd"/>
-          </w:p>
-          <w:p>
-            <w:pPr>
-              <w:pStyle w:val="ListParagraph"/>
-            </w:pPr>
-            <w:proofErr w:type="spellStart"/>
-            <w:r>
-              <w:t>api_key</w:t>
-            </w:r>
-            <w:proofErr w:type="spellEnd"/>
-            <w:r>
-              <w:t>=778448628359831</w:t>
+              <w:t>DB_NAME=sg_lottery_ledger</w:t>
             </w:r>
           </w:p>
           <w:p>
             <w:pPr>
               <w:pStyle w:val="ListParagraph"/>
             </w:pPr>
-            <w:proofErr w:type="spellStart"/>
             <w:r>
-              <w:t>api_secret</w:t>
+              <w:t>cloud_name=dzkuzwesw</w:t>
             </w:r>
-            <w:proofErr w:type="spellEnd"/>
+          </w:p>
+          <w:p>
+            <w:pPr>
+              <w:pStyle w:val="ListParagraph"/>
+            </w:pPr>
             <w:r>
-              <w:t>=BjUKf8TL3t7D6utKZh3R_3pLJac</w:t>
+              <w:t>api_key=778448628359831</w:t>
+            </w:r>
+          </w:p>
+          <w:p>
+            <w:pPr>
+              <w:pStyle w:val="ListParagraph"/>
+            </w:pPr>
+            <w:r>
+              <w:t>api_secret=BjUKf8TL3t7D6utKZh3R_3pLJac</w:t>
             </w:r>
           </w:p>
           <w:p>
@@ -617,19 +557,11 @@
       <w:r>
         <w:t xml:space="preserve">Start the local server with </w:t>
       </w:r>
-      <w:proofErr w:type="spellStart"/>
       <w:r>
         <w:rPr>
           <w:highlight w:val="yellow"/>
         </w:rPr>
-        <w:t>npm</w:t>
-      </w:r>
-      <w:proofErr w:type="spellEnd"/>
-      <w:r>
-        <w:rPr>
-          <w:highlight w:val="yellow"/>
-        </w:rPr>
-        <w:t xml:space="preserve"> start</w:t>
+        <w:t>npm start</w:t>
       </w:r>
       <w:r>
         <w:t xml:space="preserve"> or </w:t>
@@ -678,15 +610,7 @@
         <w:t>database-config.js</w:t>
       </w:r>
       <w:r>
-        <w:t xml:space="preserve"> and edit </w:t>
-      </w:r>
-      <w:proofErr w:type="spellStart"/>
-      <w:r>
-        <w:t>isDevEnvironment</w:t>
-      </w:r>
-      <w:proofErr w:type="spellEnd"/>
-      <w:r>
-        <w:t xml:space="preserve"> constant to false (line 5)</w:t>
+        <w:t xml:space="preserve"> and edit isDevEnvironment constant to false (line 5)</w:t>
       </w:r>
     </w:p>
     <w:p>
@@ -793,16 +717,12 @@
       <w:r>
         <w:t xml:space="preserve">Go to </w:t>
       </w:r>
-      <w:proofErr w:type="spellStart"/>
-      <w:proofErr w:type="gramStart"/>
       <w:r>
         <w:rPr>
           <w:highlight w:val="yellow"/>
         </w:rPr>
         <w:t>package.json</w:t>
       </w:r>
-      <w:proofErr w:type="spellEnd"/>
-      <w:proofErr w:type="gramEnd"/>
       <w:r>
         <w:t xml:space="preserve"> and </w:t>
       </w:r>
@@ -932,48 +852,30 @@
       <w:r>
         <w:t xml:space="preserve">Run the following command in the terminal </w:t>
       </w:r>
-      <w:proofErr w:type="spellStart"/>
       <w:r>
         <w:rPr>
           <w:highlight w:val="yellow"/>
         </w:rPr>
-        <w:t>npm</w:t>
-      </w:r>
-      <w:proofErr w:type="spellEnd"/>
+        <w:t>npm run dist</w:t>
+      </w:r>
+    </w:p>
+    <w:p>
+      <w:pPr>
+        <w:pStyle w:val="ListParagraph"/>
+        <w:numPr>
+          <w:ilvl w:val="0"/>
+          <w:numId w:val="2"/>
+        </w:numPr>
+      </w:pPr>
+      <w:r>
+        <w:t xml:space="preserve">A new folder called </w:t>
+      </w:r>
       <w:r>
         <w:rPr>
           <w:highlight w:val="yellow"/>
         </w:rPr>
-        <w:t xml:space="preserve"> run </w:t>
-      </w:r>
-      <w:proofErr w:type="spellStart"/>
-      <w:r>
-        <w:rPr>
-          <w:highlight w:val="yellow"/>
-        </w:rPr>
         <w:t>dist</w:t>
       </w:r>
-      <w:proofErr w:type="spellEnd"/>
-    </w:p>
-    <w:p>
-      <w:pPr>
-        <w:pStyle w:val="ListParagraph"/>
-        <w:numPr>
-          <w:ilvl w:val="0"/>
-          <w:numId w:val="2"/>
-        </w:numPr>
-      </w:pPr>
-      <w:r>
-        <w:t xml:space="preserve">A new folder called </w:t>
-      </w:r>
-      <w:proofErr w:type="spellStart"/>
-      <w:r>
-        <w:rPr>
-          <w:highlight w:val="yellow"/>
-        </w:rPr>
-        <w:t>dist</w:t>
-      </w:r>
-      <w:proofErr w:type="spellEnd"/>
       <w:r>
         <w:t xml:space="preserve"> will appear at your project root. Run the exe file to install and it will now </w:t>
       </w:r>
@@ -1009,24 +911,14 @@
         </w:numPr>
       </w:pPr>
       <w:r>
-        <w:t xml:space="preserve">To install on your Android mobile device, you can simply send the </w:t>
-      </w:r>
-      <w:proofErr w:type="spellStart"/>
-      <w:r>
-        <w:t>apk</w:t>
-      </w:r>
-      <w:proofErr w:type="spellEnd"/>
-      <w:r>
-        <w:t xml:space="preserve"> file </w:t>
-      </w:r>
-      <w:proofErr w:type="spellStart"/>
+        <w:t xml:space="preserve">To install on your Android mobile device, you can simply send the apk file </w:t>
+      </w:r>
       <w:r>
         <w:rPr>
           <w:highlight w:val="yellow"/>
         </w:rPr>
         <w:t>singapore_lottery_ledger.apk</w:t>
       </w:r>
-      <w:proofErr w:type="spellEnd"/>
       <w:r>
         <w:t xml:space="preserve"> to your mobile and install it. If you would like to change the Cordova interface, you can modify the contents inside </w:t>
       </w:r>
@@ -1042,14 +934,12 @@
       <w:r>
         <w:t xml:space="preserve"> folder found in </w:t>
       </w:r>
-      <w:proofErr w:type="spellStart"/>
       <w:r>
         <w:rPr>
           <w:highlight w:val="yellow"/>
         </w:rPr>
         <w:t>cordovaAppFolder</w:t>
       </w:r>
-      <w:proofErr w:type="spellEnd"/>
       <w:r>
         <w:t>, then proceed with the next steps below</w:t>
       </w:r>
@@ -1086,19 +976,11 @@
         <w:t xml:space="preserve">Install Java 11. I got mine from </w:t>
       </w:r>
       <w:hyperlink r:id="rId18" w:history="1">
-        <w:proofErr w:type="spellStart"/>
         <w:r>
           <w:rPr>
             <w:rStyle w:val="Hyperlink"/>
           </w:rPr>
-          <w:t>OpenLogic</w:t>
-        </w:r>
-        <w:proofErr w:type="spellEnd"/>
-        <w:r>
-          <w:rPr>
-            <w:rStyle w:val="Hyperlink"/>
-          </w:rPr>
-          <w:t xml:space="preserve"> (JDK 11.0.20.8)</w:t>
+          <w:t>OpenLogic (JDK 11.0.20.8)</w:t>
         </w:r>
       </w:hyperlink>
     </w:p>
@@ -1312,13 +1194,8 @@
       <w:r>
         <w:t xml:space="preserve">After applying the changes, go back to Visual Studio Code, open a new </w:t>
       </w:r>
-      <w:proofErr w:type="gramStart"/>
-      <w:r>
-        <w:t>terminal</w:t>
-      </w:r>
-      <w:proofErr w:type="gramEnd"/>
-      <w:r>
-        <w:t xml:space="preserve"> </w:t>
+      <w:r>
+        <w:t xml:space="preserve">terminal </w:t>
       </w:r>
       <w:r>
         <w:t>and run the following commands. Run them one by one.</w:t>
@@ -1339,53 +1216,65 @@
         <w:rPr>
           <w:highlight w:val="yellow"/>
         </w:rPr>
-        <w:t xml:space="preserve">cd </w:t>
-      </w:r>
-      <w:proofErr w:type="spellStart"/>
-      <w:r>
+        <w:t>cd cordovaAppFolder</w:t>
+      </w:r>
+    </w:p>
+    <w:p>
+      <w:pPr>
+        <w:pStyle w:val="ListParagraph"/>
+        <w:numPr>
+          <w:ilvl w:val="0"/>
+          <w:numId w:val="4"/>
+        </w:numPr>
         <w:rPr>
           <w:highlight w:val="yellow"/>
         </w:rPr>
-        <w:t>cordovaAppFolder</w:t>
-      </w:r>
-      <w:proofErr w:type="spellEnd"/>
-    </w:p>
-    <w:p>
-      <w:pPr>
-        <w:pStyle w:val="ListParagraph"/>
-        <w:numPr>
-          <w:ilvl w:val="0"/>
-          <w:numId w:val="4"/>
-        </w:numPr>
-        <w:rPr>
-          <w:highlight w:val="yellow"/>
-        </w:rPr>
-      </w:pPr>
-      <w:proofErr w:type="spellStart"/>
+      </w:pPr>
       <w:r>
         <w:rPr>
           <w:rFonts w:ascii="Calibri" w:hAnsi="Calibri" w:cs="Calibri"/>
           <w:highlight w:val="yellow"/>
         </w:rPr>
-        <w:t>npm</w:t>
-      </w:r>
-      <w:proofErr w:type="spellEnd"/>
+        <w:t>npm install -g cordova</w:t>
+      </w:r>
+    </w:p>
+    <w:p>
+      <w:pPr>
+        <w:pStyle w:val="ListParagraph"/>
+        <w:numPr>
+          <w:ilvl w:val="0"/>
+          <w:numId w:val="4"/>
+        </w:numPr>
+        <w:rPr>
+          <w:highlight w:val="yellow"/>
+        </w:rPr>
+      </w:pPr>
       <w:r>
         <w:rPr>
           <w:rFonts w:ascii="Calibri" w:hAnsi="Calibri" w:cs="Calibri"/>
           <w:highlight w:val="yellow"/>
         </w:rPr>
-        <w:t xml:space="preserve"> install -g </w:t>
-      </w:r>
-      <w:proofErr w:type="spellStart"/>
+        <w:t>cordova platform rm android</w:t>
+      </w:r>
+    </w:p>
+    <w:p>
+      <w:pPr>
+        <w:pStyle w:val="ListParagraph"/>
+        <w:numPr>
+          <w:ilvl w:val="0"/>
+          <w:numId w:val="4"/>
+        </w:numPr>
+        <w:rPr>
+          <w:highlight w:val="yellow"/>
+        </w:rPr>
+      </w:pPr>
       <w:r>
         <w:rPr>
           <w:rFonts w:ascii="Calibri" w:hAnsi="Calibri" w:cs="Calibri"/>
           <w:highlight w:val="yellow"/>
         </w:rPr>
-        <w:t>cordova</w:t>
-      </w:r>
-      <w:proofErr w:type="spellEnd"/>
+        <w:t>cordova platform add android</w:t>
+      </w:r>
     </w:p>
     <w:p>
       <w:pPr>
@@ -1398,144 +1287,41 @@
           <w:highlight w:val="yellow"/>
         </w:rPr>
       </w:pPr>
-      <w:proofErr w:type="spellStart"/>
       <w:r>
         <w:rPr>
           <w:rFonts w:ascii="Calibri" w:hAnsi="Calibri" w:cs="Calibri"/>
           <w:highlight w:val="yellow"/>
         </w:rPr>
-        <w:t>cordova</w:t>
-      </w:r>
-      <w:proofErr w:type="spellEnd"/>
-      <w:r>
-        <w:rPr>
-          <w:rFonts w:ascii="Calibri" w:hAnsi="Calibri" w:cs="Calibri"/>
+        <w:t>cordova build android</w:t>
+      </w:r>
+    </w:p>
+    <w:p>
+      <w:pPr>
+        <w:ind w:left="720"/>
+      </w:pPr>
+      <w:r>
+        <w:t xml:space="preserve">You can find the updated apk file in </w:t>
+      </w:r>
+      <w:r>
+        <w:rPr>
           <w:highlight w:val="yellow"/>
         </w:rPr>
-        <w:t xml:space="preserve"> platform rm android</w:t>
-      </w:r>
-    </w:p>
-    <w:p>
-      <w:pPr>
-        <w:pStyle w:val="ListParagraph"/>
-        <w:numPr>
-          <w:ilvl w:val="0"/>
-          <w:numId w:val="4"/>
-        </w:numPr>
+        <w:t>cordovaAppFolder/platforms/android/app/build/outputs/apk/debug</w:t>
+      </w:r>
+      <w:r>
+        <w:t>. Send it to your mobile device and install it.</w:t>
+      </w:r>
+      <w:r>
+        <w:t xml:space="preserve"> </w:t>
+      </w:r>
+      <w:r>
+        <w:t xml:space="preserve">For subsequent changes, you can just run the command </w:t>
+      </w:r>
+      <w:r>
         <w:rPr>
           <w:highlight w:val="yellow"/>
         </w:rPr>
-      </w:pPr>
-      <w:proofErr w:type="spellStart"/>
-      <w:r>
-        <w:rPr>
-          <w:rFonts w:ascii="Calibri" w:hAnsi="Calibri" w:cs="Calibri"/>
-          <w:highlight w:val="yellow"/>
-        </w:rPr>
-        <w:t>cordova</w:t>
-      </w:r>
-      <w:proofErr w:type="spellEnd"/>
-      <w:r>
-        <w:rPr>
-          <w:rFonts w:ascii="Calibri" w:hAnsi="Calibri" w:cs="Calibri"/>
-          <w:highlight w:val="yellow"/>
-        </w:rPr>
-        <w:t xml:space="preserve"> platform add android</w:t>
-      </w:r>
-    </w:p>
-    <w:p>
-      <w:pPr>
-        <w:pStyle w:val="ListParagraph"/>
-        <w:numPr>
-          <w:ilvl w:val="0"/>
-          <w:numId w:val="4"/>
-        </w:numPr>
-        <w:rPr>
-          <w:highlight w:val="yellow"/>
-        </w:rPr>
-      </w:pPr>
-      <w:proofErr w:type="spellStart"/>
-      <w:r>
-        <w:rPr>
-          <w:rFonts w:ascii="Calibri" w:hAnsi="Calibri" w:cs="Calibri"/>
-          <w:highlight w:val="yellow"/>
-        </w:rPr>
-        <w:t>cordova</w:t>
-      </w:r>
-      <w:proofErr w:type="spellEnd"/>
-      <w:r>
-        <w:rPr>
-          <w:rFonts w:ascii="Calibri" w:hAnsi="Calibri" w:cs="Calibri"/>
-          <w:highlight w:val="yellow"/>
-        </w:rPr>
-        <w:t xml:space="preserve"> build android</w:t>
-      </w:r>
-    </w:p>
-    <w:p>
-      <w:pPr>
-        <w:ind w:left="720"/>
-      </w:pPr>
-      <w:r>
-        <w:t xml:space="preserve">You can find the updated </w:t>
-      </w:r>
-      <w:proofErr w:type="spellStart"/>
-      <w:r>
-        <w:t>apk</w:t>
-      </w:r>
-      <w:proofErr w:type="spellEnd"/>
-      <w:r>
-        <w:t xml:space="preserve"> file in </w:t>
-      </w:r>
-      <w:proofErr w:type="spellStart"/>
-      <w:r>
-        <w:rPr>
-          <w:highlight w:val="yellow"/>
-        </w:rPr>
-        <w:t>cordovaAppFolder</w:t>
-      </w:r>
-      <w:proofErr w:type="spellEnd"/>
-      <w:r>
-        <w:rPr>
-          <w:highlight w:val="yellow"/>
-        </w:rPr>
-        <w:t>/platforms/android/app/build/outputs/</w:t>
-      </w:r>
-      <w:proofErr w:type="spellStart"/>
-      <w:r>
-        <w:rPr>
-          <w:highlight w:val="yellow"/>
-        </w:rPr>
-        <w:t>apk</w:t>
-      </w:r>
-      <w:proofErr w:type="spellEnd"/>
-      <w:r>
-        <w:rPr>
-          <w:highlight w:val="yellow"/>
-        </w:rPr>
-        <w:t>/debug</w:t>
-      </w:r>
-      <w:r>
-        <w:t>. Send it to your mobile device and install it.</w:t>
-      </w:r>
-      <w:r>
-        <w:t xml:space="preserve"> </w:t>
-      </w:r>
-      <w:r>
-        <w:t xml:space="preserve">For subsequent changes, you can just run the command </w:t>
-      </w:r>
-      <w:proofErr w:type="spellStart"/>
-      <w:r>
-        <w:rPr>
-          <w:highlight w:val="yellow"/>
-        </w:rPr>
-        <w:t>cordova</w:t>
-      </w:r>
-      <w:proofErr w:type="spellEnd"/>
-      <w:r>
-        <w:rPr>
-          <w:highlight w:val="yellow"/>
-        </w:rPr>
-        <w:t xml:space="preserve"> build android</w:t>
+        <w:t>cordova build android</w:t>
       </w:r>
       <w:r>
         <w:t>, no other commands needed.</w:t>
@@ -1598,12 +1384,10 @@
       </w:pPr>
       <w:bookmarkStart w:id="3" w:name="_Misc"/>
       <w:bookmarkEnd w:id="3"/>
-      <w:proofErr w:type="spellStart"/>
       <w:r>
         <w:lastRenderedPageBreak/>
         <w:t>Misc</w:t>
       </w:r>
-      <w:proofErr w:type="spellEnd"/>
     </w:p>
     <w:p>
       <w:pPr>
@@ -1647,15 +1431,7 @@
         <w:t>N</w:t>
       </w:r>
       <w:r>
-        <w:t xml:space="preserve">ote that if you push changes to the </w:t>
-      </w:r>
-      <w:proofErr w:type="spellStart"/>
-      <w:r>
-        <w:t>Github</w:t>
-      </w:r>
-      <w:proofErr w:type="spellEnd"/>
-      <w:r>
-        <w:t xml:space="preserve"> repository, the web application version and mobile version will be affected as both fetches content from the backend server which is hosted </w:t>
+        <w:t xml:space="preserve">ote that if you push changes to the Github repository, the web application version and mobile version will be affected as both fetches content from the backend server which is hosted </w:t>
       </w:r>
       <w:r>
         <w:t xml:space="preserve">using </w:t>
@@ -1946,15 +1722,7 @@
         <w:t>Step 4: Application type: Web application</w:t>
       </w:r>
       <w:r>
-        <w:t xml:space="preserve">, </w:t>
-      </w:r>
-      <w:proofErr w:type="gramStart"/>
-      <w:r>
-        <w:t>Authorize</w:t>
-      </w:r>
-      <w:proofErr w:type="gramEnd"/>
-      <w:r>
-        <w:t xml:space="preserve"> redirect URLs: Add url: </w:t>
+        <w:t xml:space="preserve">, Authorize redirect URLs: Add url: </w:t>
       </w:r>
       <w:hyperlink r:id="rId26" w:history="1">
         <w:r>
@@ -2209,19 +1977,11 @@
           <w:color w:val="FF0000"/>
         </w:rPr>
       </w:pPr>
-      <w:proofErr w:type="spellStart"/>
       <w:r>
         <w:rPr>
           <w:color w:val="FF0000"/>
         </w:rPr>
-        <w:t>Cloudinary</w:t>
-      </w:r>
-      <w:proofErr w:type="spellEnd"/>
-      <w:r>
-        <w:rPr>
-          <w:color w:val="FF0000"/>
-        </w:rPr>
-        <w:t xml:space="preserve"> - Image upload</w:t>
+        <w:t>Cloudinary - Image upload</w:t>
       </w:r>
     </w:p>
     <w:p>
@@ -2233,29 +1993,13 @@
         </w:numPr>
       </w:pPr>
       <w:r>
-        <w:t xml:space="preserve">There is a feature that allows user to upload </w:t>
-      </w:r>
-      <w:proofErr w:type="spellStart"/>
-      <w:r>
-        <w:t>betslips</w:t>
-      </w:r>
-      <w:proofErr w:type="spellEnd"/>
-      <w:r>
-        <w:t xml:space="preserve"> in the application. If you would like to use your</w:t>
+        <w:t>There is a feature that allows user to upload betslips in the application. If you would like to use your</w:t>
       </w:r>
       <w:r>
         <w:t xml:space="preserve"> own</w:t>
       </w:r>
       <w:r>
-        <w:t xml:space="preserve"> </w:t>
-      </w:r>
-      <w:proofErr w:type="spellStart"/>
-      <w:r>
-        <w:t>Cloudinary</w:t>
-      </w:r>
-      <w:proofErr w:type="spellEnd"/>
-      <w:r>
-        <w:t xml:space="preserve"> API, follow the steps below</w:t>
+        <w:t xml:space="preserve"> Cloudinary API, follow the steps below</w:t>
       </w:r>
     </w:p>
     <w:p>
@@ -2503,7 +2247,84 @@
       </w:tr>
     </w:tbl>
     <w:p/>
-    <w:p/>
+    <w:p>
+      <w:pPr>
+        <w:pStyle w:val="ListParagraph"/>
+        <w:numPr>
+          <w:ilvl w:val="0"/>
+          <w:numId w:val="5"/>
+        </w:numPr>
+        <w:rPr>
+          <w:color w:val="FF0000"/>
+        </w:rPr>
+      </w:pPr>
+      <w:r>
+        <w:rPr>
+          <w:color w:val="FF0000"/>
+        </w:rPr>
+        <w:t>Create announcements</w:t>
+      </w:r>
+    </w:p>
+    <w:p>
+      <w:pPr>
+        <w:pStyle w:val="ListParagraph"/>
+        <w:numPr>
+          <w:ilvl w:val="0"/>
+          <w:numId w:val="4"/>
+        </w:numPr>
+      </w:pPr>
+      <w:r>
+        <w:t>To create announcements, follow the steps below</w:t>
+      </w:r>
+    </w:p>
+    <w:p>
+      <w:pPr>
+        <w:pStyle w:val="ListParagraph"/>
+        <w:numPr>
+          <w:ilvl w:val="0"/>
+          <w:numId w:val="10"/>
+        </w:numPr>
+      </w:pPr>
+      <w:r>
+        <w:t xml:space="preserve">In Visual Studio Code, find </w:t>
+      </w:r>
+      <w:r>
+        <w:rPr>
+          <w:highlight w:val="yellow"/>
+        </w:rPr>
+        <w:t>announcement-creator.js</w:t>
+      </w:r>
+    </w:p>
+    <w:p>
+      <w:pPr>
+        <w:pStyle w:val="ListParagraph"/>
+        <w:numPr>
+          <w:ilvl w:val="0"/>
+          <w:numId w:val="10"/>
+        </w:numPr>
+      </w:pPr>
+      <w:r>
+        <w:t xml:space="preserve">The file contains many comments to guide the usage. On line 29, set const </w:t>
+      </w:r>
+      <w:r>
+        <w:t>isDevEnvironment</w:t>
+      </w:r>
+      <w:r>
+        <w:t xml:space="preserve"> to true if you want the announcement for your own computer, false if you want the announcement to be for the live site</w:t>
+      </w:r>
+    </w:p>
+    <w:p>
+      <w:pPr>
+        <w:pStyle w:val="ListParagraph"/>
+        <w:numPr>
+          <w:ilvl w:val="0"/>
+          <w:numId w:val="10"/>
+        </w:numPr>
+      </w:pPr>
+      <w:r>
+        <w:t>Announcements can be created for specific users, or for every users registered. Follow through the comments and you will be fine</w:t>
+      </w:r>
+    </w:p>
     <w:p>
       <w:pPr>
         <w:jc w:val="both"/>
@@ -3351,6 +3172,95 @@
       <w:lvlJc w:val="right"/>
       <w:pPr>
         <w:ind w:left="6480" w:hanging="180"/>
+      </w:pPr>
+    </w:lvl>
+  </w:abstractNum>
+  <w:abstractNum w:abstractNumId="9" w15:restartNumberingAfterBreak="0">
+    <w:nsid w:val="79435730"/>
+    <w:multiLevelType w:val="hybridMultilevel"/>
+    <w:tmpl w:val="4C4C4D0E"/>
+    <w:lvl w:ilvl="0" w:tplc="BB6A6B3C">
+      <w:start w:val="1"/>
+      <w:numFmt w:val="decimal"/>
+      <w:lvlText w:val="%1."/>
+      <w:lvlJc w:val="left"/>
+      <w:pPr>
+        <w:ind w:left="1440" w:hanging="360"/>
+      </w:pPr>
+      <w:rPr>
+        <w:rFonts w:hint="default"/>
+      </w:rPr>
+    </w:lvl>
+    <w:lvl w:ilvl="1" w:tplc="48090019" w:tentative="1">
+      <w:start w:val="1"/>
+      <w:numFmt w:val="lowerLetter"/>
+      <w:lvlText w:val="%2."/>
+      <w:lvlJc w:val="left"/>
+      <w:pPr>
+        <w:ind w:left="2160" w:hanging="360"/>
+      </w:pPr>
+    </w:lvl>
+    <w:lvl w:ilvl="2" w:tplc="4809001B" w:tentative="1">
+      <w:start w:val="1"/>
+      <w:numFmt w:val="lowerRoman"/>
+      <w:lvlText w:val="%3."/>
+      <w:lvlJc w:val="right"/>
+      <w:pPr>
+        <w:ind w:left="2880" w:hanging="180"/>
+      </w:pPr>
+    </w:lvl>
+    <w:lvl w:ilvl="3" w:tplc="4809000F" w:tentative="1">
+      <w:start w:val="1"/>
+      <w:numFmt w:val="decimal"/>
+      <w:lvlText w:val="%4."/>
+      <w:lvlJc w:val="left"/>
+      <w:pPr>
+        <w:ind w:left="3600" w:hanging="360"/>
+      </w:pPr>
+    </w:lvl>
+    <w:lvl w:ilvl="4" w:tplc="48090019" w:tentative="1">
+      <w:start w:val="1"/>
+      <w:numFmt w:val="lowerLetter"/>
+      <w:lvlText w:val="%5."/>
+      <w:lvlJc w:val="left"/>
+      <w:pPr>
+        <w:ind w:left="4320" w:hanging="360"/>
+      </w:pPr>
+    </w:lvl>
+    <w:lvl w:ilvl="5" w:tplc="4809001B" w:tentative="1">
+      <w:start w:val="1"/>
+      <w:numFmt w:val="lowerRoman"/>
+      <w:lvlText w:val="%6."/>
+      <w:lvlJc w:val="right"/>
+      <w:pPr>
+        <w:ind w:left="5040" w:hanging="180"/>
+      </w:pPr>
+    </w:lvl>
+    <w:lvl w:ilvl="6" w:tplc="4809000F" w:tentative="1">
+      <w:start w:val="1"/>
+      <w:numFmt w:val="decimal"/>
+      <w:lvlText w:val="%7."/>
+      <w:lvlJc w:val="left"/>
+      <w:pPr>
+        <w:ind w:left="5760" w:hanging="360"/>
+      </w:pPr>
+    </w:lvl>
+    <w:lvl w:ilvl="7" w:tplc="48090019" w:tentative="1">
+      <w:start w:val="1"/>
+      <w:numFmt w:val="lowerLetter"/>
+      <w:lvlText w:val="%8."/>
+      <w:lvlJc w:val="left"/>
+      <w:pPr>
+        <w:ind w:left="6480" w:hanging="360"/>
+      </w:pPr>
+    </w:lvl>
+    <w:lvl w:ilvl="8" w:tplc="4809001B" w:tentative="1">
+      <w:start w:val="1"/>
+      <w:numFmt w:val="lowerRoman"/>
+      <w:lvlText w:val="%9."/>
+      <w:lvlJc w:val="right"/>
+      <w:pPr>
+        <w:ind w:left="7200" w:hanging="180"/>
       </w:pPr>
     </w:lvl>
   </w:abstractNum>
@@ -3380,6 +3290,9 @@
   </w:num>
   <w:num w:numId="9">
     <w:abstractNumId w:val="5"/>
+  </w:num>
+  <w:num w:numId="10">
+    <w:abstractNumId w:val="9"/>
   </w:num>
 </w:numbering>
 </file>

</xml_diff>

<commit_message>
Small typo in documentation
</commit_message>
<xml_diff>
--- a/documentation.docx
+++ b/documentation.docx
@@ -11,8 +11,13 @@
       </w:r>
     </w:p>
     <w:p>
-      <w:r>
-        <w:t xml:space="preserve">Github Repository: </w:t>
+      <w:proofErr w:type="spellStart"/>
+      <w:r>
+        <w:t>Github</w:t>
+      </w:r>
+      <w:proofErr w:type="spellEnd"/>
+      <w:r>
+        <w:t xml:space="preserve"> Repository: </w:t>
       </w:r>
       <w:hyperlink r:id="rId5" w:history="1">
         <w:r>
@@ -90,12 +95,14 @@
         <w:t xml:space="preserve">, </w:t>
       </w:r>
       <w:hyperlink w:anchor="_Misc" w:history="1">
+        <w:proofErr w:type="spellStart"/>
         <w:r>
           <w:rPr>
             <w:rStyle w:val="Hyperlink"/>
           </w:rPr>
           <w:t>Misc</w:t>
         </w:r>
+        <w:proofErr w:type="spellEnd"/>
       </w:hyperlink>
     </w:p>
     <w:p>
@@ -209,7 +216,15 @@
         </w:numPr>
       </w:pPr>
       <w:r>
-        <w:t>Clone the Github Repository</w:t>
+        <w:t xml:space="preserve">Clone the </w:t>
+      </w:r>
+      <w:proofErr w:type="spellStart"/>
+      <w:r>
+        <w:t>Github</w:t>
+      </w:r>
+      <w:proofErr w:type="spellEnd"/>
+      <w:r>
+        <w:t xml:space="preserve"> Repository</w:t>
       </w:r>
     </w:p>
     <w:p>
@@ -223,11 +238,19 @@
       <w:r>
         <w:t xml:space="preserve">Open the project with Visual Studio Code, open the terminal and run this command </w:t>
       </w:r>
-      <w:r>
-        <w:rPr>
-          <w:highlight w:val="yellow"/>
-        </w:rPr>
-        <w:t>npm install</w:t>
+      <w:proofErr w:type="spellStart"/>
+      <w:r>
+        <w:rPr>
+          <w:highlight w:val="yellow"/>
+        </w:rPr>
+        <w:t>npm</w:t>
+      </w:r>
+      <w:proofErr w:type="spellEnd"/>
+      <w:r>
+        <w:rPr>
+          <w:highlight w:val="yellow"/>
+        </w:rPr>
+        <w:t xml:space="preserve"> install</w:t>
       </w:r>
       <w:r>
         <w:t xml:space="preserve"> (you should have </w:t>
@@ -278,12 +301,14 @@
       <w:r>
         <w:t xml:space="preserve"> and create a schema, name it </w:t>
       </w:r>
+      <w:proofErr w:type="spellStart"/>
       <w:r>
         <w:rPr>
           <w:highlight w:val="yellow"/>
         </w:rPr>
         <w:t>sg_lottery_ledger</w:t>
       </w:r>
+      <w:proofErr w:type="spellEnd"/>
     </w:p>
     <w:p>
       <w:pPr>
@@ -431,31 +456,56 @@
               <w:pStyle w:val="ListParagraph"/>
             </w:pPr>
             <w:r>
-              <w:t>DB_NAME=sg_lottery_ledger</w:t>
+              <w:t>DB_NAME=</w:t>
+            </w:r>
+            <w:proofErr w:type="spellStart"/>
+            <w:r>
+              <w:t>sg_lottery_ledger</w:t>
+            </w:r>
+            <w:proofErr w:type="spellEnd"/>
+          </w:p>
+          <w:p>
+            <w:pPr>
+              <w:pStyle w:val="ListParagraph"/>
+            </w:pPr>
+            <w:proofErr w:type="spellStart"/>
+            <w:r>
+              <w:t>cloud_name</w:t>
+            </w:r>
+            <w:proofErr w:type="spellEnd"/>
+            <w:r>
+              <w:t>=</w:t>
+            </w:r>
+            <w:proofErr w:type="spellStart"/>
+            <w:r>
+              <w:t>dzkuzwesw</w:t>
+            </w:r>
+            <w:proofErr w:type="spellEnd"/>
+          </w:p>
+          <w:p>
+            <w:pPr>
+              <w:pStyle w:val="ListParagraph"/>
+            </w:pPr>
+            <w:proofErr w:type="spellStart"/>
+            <w:r>
+              <w:t>api_key</w:t>
+            </w:r>
+            <w:proofErr w:type="spellEnd"/>
+            <w:r>
+              <w:t>=778448628359831</w:t>
             </w:r>
           </w:p>
           <w:p>
             <w:pPr>
               <w:pStyle w:val="ListParagraph"/>
             </w:pPr>
+            <w:proofErr w:type="spellStart"/>
             <w:r>
-              <w:t>cloud_name=dzkuzwesw</w:t>
+              <w:t>api_secret</w:t>
             </w:r>
-          </w:p>
-          <w:p>
-            <w:pPr>
-              <w:pStyle w:val="ListParagraph"/>
-            </w:pPr>
+            <w:proofErr w:type="spellEnd"/>
             <w:r>
-              <w:t>api_key=778448628359831</w:t>
-            </w:r>
-          </w:p>
-          <w:p>
-            <w:pPr>
-              <w:pStyle w:val="ListParagraph"/>
-            </w:pPr>
-            <w:r>
-              <w:t>api_secret=BjUKf8TL3t7D6utKZh3R_3pLJac</w:t>
+              <w:t>=BjUKf8TL3t7D6utKZh3R_3pLJac</w:t>
             </w:r>
           </w:p>
           <w:p>
@@ -557,11 +607,19 @@
       <w:r>
         <w:t xml:space="preserve">Start the local server with </w:t>
       </w:r>
-      <w:r>
-        <w:rPr>
-          <w:highlight w:val="yellow"/>
-        </w:rPr>
-        <w:t>npm start</w:t>
+      <w:proofErr w:type="spellStart"/>
+      <w:r>
+        <w:rPr>
+          <w:highlight w:val="yellow"/>
+        </w:rPr>
+        <w:t>npm</w:t>
+      </w:r>
+      <w:proofErr w:type="spellEnd"/>
+      <w:r>
+        <w:rPr>
+          <w:highlight w:val="yellow"/>
+        </w:rPr>
+        <w:t xml:space="preserve"> start</w:t>
       </w:r>
       <w:r>
         <w:t xml:space="preserve"> or </w:t>
@@ -610,7 +668,15 @@
         <w:t>database-config.js</w:t>
       </w:r>
       <w:r>
-        <w:t xml:space="preserve"> and edit isDevEnvironment constant to false (line 5)</w:t>
+        <w:t xml:space="preserve"> and edit </w:t>
+      </w:r>
+      <w:proofErr w:type="spellStart"/>
+      <w:r>
+        <w:t>isDevEnvironment</w:t>
+      </w:r>
+      <w:proofErr w:type="spellEnd"/>
+      <w:r>
+        <w:t xml:space="preserve"> constant to false (line 5)</w:t>
       </w:r>
     </w:p>
     <w:p>
@@ -706,23 +772,37 @@
         <w:rPr>
           <w:highlight w:val="yellow"/>
         </w:rPr>
-        <w:t>desktop_installer.</w:t>
-      </w:r>
-      <w:r>
-        <w:rPr>
-          <w:highlight w:val="yellow"/>
-        </w:rPr>
-        <w:t>zip</w:t>
+        <w:t>singapore_lottery_ledger</w:t>
+      </w:r>
+      <w:r>
+        <w:rPr>
+          <w:highlight w:val="yellow"/>
+        </w:rPr>
+        <w:t>.</w:t>
+      </w:r>
+      <w:r>
+        <w:rPr>
+          <w:highlight w:val="yellow"/>
+        </w:rPr>
+        <w:t>exe</w:t>
       </w:r>
       <w:r>
         <w:t xml:space="preserve"> from the </w:t>
       </w:r>
       <w:hyperlink r:id="rId15" w:history="1">
+        <w:proofErr w:type="spellStart"/>
         <w:r>
           <w:rPr>
             <w:rStyle w:val="Hyperlink"/>
           </w:rPr>
-          <w:t>Github Releases</w:t>
+          <w:t>Github</w:t>
+        </w:r>
+        <w:proofErr w:type="spellEnd"/>
+        <w:r>
+          <w:rPr>
+            <w:rStyle w:val="Hyperlink"/>
+          </w:rPr>
+          <w:t xml:space="preserve"> Releases</w:t>
         </w:r>
       </w:hyperlink>
       <w:r>
@@ -732,7 +812,13 @@
         <w:t xml:space="preserve"> unzip,</w:t>
       </w:r>
       <w:r>
-        <w:t xml:space="preserve"> then run the exe file. Note that this will use the production database. If you would like to use your localhost database instead, you can create the installer folder by following the steps below</w:t>
+        <w:t xml:space="preserve"> then run </w:t>
+      </w:r>
+      <w:r>
+        <w:t>the file</w:t>
+      </w:r>
+      <w:r>
+        <w:t>. Note that this will use the production database. If you would like to use your localhost database instead, you can create the installer folder by following the steps below</w:t>
       </w:r>
     </w:p>
     <w:p>
@@ -746,12 +832,14 @@
       <w:r>
         <w:t xml:space="preserve">Go to </w:t>
       </w:r>
+      <w:proofErr w:type="spellStart"/>
       <w:r>
         <w:rPr>
           <w:highlight w:val="yellow"/>
         </w:rPr>
         <w:t>package.json</w:t>
       </w:r>
+      <w:proofErr w:type="spellEnd"/>
       <w:r>
         <w:t xml:space="preserve"> and </w:t>
       </w:r>
@@ -881,12 +969,28 @@
       <w:r>
         <w:t xml:space="preserve">Run the following command in the terminal </w:t>
       </w:r>
-      <w:r>
-        <w:rPr>
-          <w:highlight w:val="yellow"/>
-        </w:rPr>
-        <w:t>npm run dist</w:t>
-      </w:r>
+      <w:proofErr w:type="spellStart"/>
+      <w:r>
+        <w:rPr>
+          <w:highlight w:val="yellow"/>
+        </w:rPr>
+        <w:t>npm</w:t>
+      </w:r>
+      <w:proofErr w:type="spellEnd"/>
+      <w:r>
+        <w:rPr>
+          <w:highlight w:val="yellow"/>
+        </w:rPr>
+        <w:t xml:space="preserve"> run </w:t>
+      </w:r>
+      <w:proofErr w:type="spellStart"/>
+      <w:r>
+        <w:rPr>
+          <w:highlight w:val="yellow"/>
+        </w:rPr>
+        <w:t>dist</w:t>
+      </w:r>
+      <w:proofErr w:type="spellEnd"/>
     </w:p>
     <w:p>
       <w:pPr>
@@ -899,12 +1003,14 @@
       <w:r>
         <w:t xml:space="preserve">A new folder called </w:t>
       </w:r>
+      <w:proofErr w:type="spellStart"/>
       <w:r>
         <w:rPr>
           <w:highlight w:val="yellow"/>
         </w:rPr>
         <w:t>dist</w:t>
       </w:r>
+      <w:proofErr w:type="spellEnd"/>
       <w:r>
         <w:t xml:space="preserve"> will appear at your project root. Run the exe file to install and it will now </w:t>
       </w:r>
@@ -943,33 +1049,49 @@
         <w:t xml:space="preserve">To install on your Android mobile device, you can simply </w:t>
       </w:r>
       <w:r>
-        <w:t xml:space="preserve">download or </w:t>
-      </w:r>
-      <w:r>
-        <w:t xml:space="preserve">send the apk file </w:t>
-      </w:r>
-      <w:r>
-        <w:rPr>
-          <w:highlight w:val="yellow"/>
-        </w:rPr>
-        <w:t>singapore_lottery_ledger_apk.zip</w:t>
-      </w:r>
-      <w:r>
-        <w:t xml:space="preserve"> from the </w:t>
+        <w:t>download</w:t>
+      </w:r>
+      <w:r>
+        <w:t xml:space="preserve"> </w:t>
+      </w:r>
+      <w:proofErr w:type="spellStart"/>
+      <w:r>
+        <w:rPr>
+          <w:highlight w:val="yellow"/>
+        </w:rPr>
+        <w:t>singapore_lottery_ledger_apk</w:t>
+      </w:r>
+      <w:proofErr w:type="spellEnd"/>
+      <w:r>
+        <w:t xml:space="preserve"> </w:t>
+      </w:r>
+      <w:r>
+        <w:t xml:space="preserve">from the </w:t>
       </w:r>
       <w:hyperlink r:id="rId18" w:history="1">
+        <w:proofErr w:type="spellStart"/>
         <w:r>
           <w:rPr>
             <w:rStyle w:val="Hyperlink"/>
           </w:rPr>
-          <w:t>Github Releases</w:t>
+          <w:t>Github</w:t>
+        </w:r>
+        <w:proofErr w:type="spellEnd"/>
+        <w:r>
+          <w:rPr>
+            <w:rStyle w:val="Hyperlink"/>
+          </w:rPr>
+          <w:t xml:space="preserve"> Releases</w:t>
         </w:r>
       </w:hyperlink>
       <w:r>
         <w:t xml:space="preserve"> </w:t>
       </w:r>
       <w:r>
-        <w:t xml:space="preserve">to your mobile and install it. If you would like to change the Cordova interface, you can modify the contents inside </w:t>
+        <w:t>on</w:t>
+      </w:r>
+      <w:r>
+        <w:t xml:space="preserve"> your mobile and install it. If you would like to change the Cordova interface, you can modify the contents inside </w:t>
       </w:r>
       <w:r>
         <w:t xml:space="preserve">the </w:t>
@@ -983,12 +1105,14 @@
       <w:r>
         <w:t xml:space="preserve"> folder found in </w:t>
       </w:r>
+      <w:proofErr w:type="spellStart"/>
       <w:r>
         <w:rPr>
           <w:highlight w:val="yellow"/>
         </w:rPr>
         <w:t>cordovaAppFolder</w:t>
       </w:r>
+      <w:proofErr w:type="spellEnd"/>
       <w:r>
         <w:t>, then proceed with the next steps below</w:t>
       </w:r>
@@ -1025,11 +1149,19 @@
         <w:t xml:space="preserve">Install Java 11. I got mine from </w:t>
       </w:r>
       <w:hyperlink r:id="rId20" w:history="1">
+        <w:proofErr w:type="spellStart"/>
         <w:r>
           <w:rPr>
             <w:rStyle w:val="Hyperlink"/>
           </w:rPr>
-          <w:t>OpenLogic (JDK 11.0.20.8)</w:t>
+          <w:t>OpenLogic</w:t>
+        </w:r>
+        <w:proofErr w:type="spellEnd"/>
+        <w:r>
+          <w:rPr>
+            <w:rStyle w:val="Hyperlink"/>
+          </w:rPr>
+          <w:t xml:space="preserve"> (JDK 11.0.20.8)</w:t>
         </w:r>
       </w:hyperlink>
     </w:p>
@@ -1265,8 +1397,16 @@
         <w:rPr>
           <w:highlight w:val="yellow"/>
         </w:rPr>
-        <w:t>cd cordovaAppFolder</w:t>
-      </w:r>
+        <w:t xml:space="preserve">cd </w:t>
+      </w:r>
+      <w:proofErr w:type="spellStart"/>
+      <w:r>
+        <w:rPr>
+          <w:highlight w:val="yellow"/>
+        </w:rPr>
+        <w:t>cordovaAppFolder</w:t>
+      </w:r>
+      <w:proofErr w:type="spellEnd"/>
     </w:p>
     <w:p>
       <w:pPr>
@@ -1279,13 +1419,31 @@
           <w:highlight w:val="yellow"/>
         </w:rPr>
       </w:pPr>
+      <w:proofErr w:type="spellStart"/>
       <w:r>
         <w:rPr>
           <w:rFonts w:ascii="Calibri" w:hAnsi="Calibri" w:cs="Calibri"/>
           <w:highlight w:val="yellow"/>
         </w:rPr>
-        <w:t>npm install -g cordova</w:t>
-      </w:r>
+        <w:t>npm</w:t>
+      </w:r>
+      <w:proofErr w:type="spellEnd"/>
+      <w:r>
+        <w:rPr>
+          <w:rFonts w:ascii="Calibri" w:hAnsi="Calibri" w:cs="Calibri"/>
+          <w:highlight w:val="yellow"/>
+        </w:rPr>
+        <w:t xml:space="preserve"> install -g </w:t>
+      </w:r>
+      <w:proofErr w:type="spellStart"/>
+      <w:r>
+        <w:rPr>
+          <w:rFonts w:ascii="Calibri" w:hAnsi="Calibri" w:cs="Calibri"/>
+          <w:highlight w:val="yellow"/>
+        </w:rPr>
+        <w:t>cordova</w:t>
+      </w:r>
+      <w:proofErr w:type="spellEnd"/>
     </w:p>
     <w:p>
       <w:pPr>
@@ -1298,12 +1456,21 @@
           <w:highlight w:val="yellow"/>
         </w:rPr>
       </w:pPr>
+      <w:proofErr w:type="spellStart"/>
       <w:r>
         <w:rPr>
           <w:rFonts w:ascii="Calibri" w:hAnsi="Calibri" w:cs="Calibri"/>
           <w:highlight w:val="yellow"/>
         </w:rPr>
-        <w:t>cordova platform rm android</w:t>
+        <w:t>cordova</w:t>
+      </w:r>
+      <w:proofErr w:type="spellEnd"/>
+      <w:r>
+        <w:rPr>
+          <w:rFonts w:ascii="Calibri" w:hAnsi="Calibri" w:cs="Calibri"/>
+          <w:highlight w:val="yellow"/>
+        </w:rPr>
+        <w:t xml:space="preserve"> platform rm android</w:t>
       </w:r>
     </w:p>
     <w:p>
@@ -1317,12 +1484,21 @@
           <w:highlight w:val="yellow"/>
         </w:rPr>
       </w:pPr>
+      <w:proofErr w:type="spellStart"/>
       <w:r>
         <w:rPr>
           <w:rFonts w:ascii="Calibri" w:hAnsi="Calibri" w:cs="Calibri"/>
           <w:highlight w:val="yellow"/>
         </w:rPr>
-        <w:t>cordova platform add android</w:t>
+        <w:t>cordova</w:t>
+      </w:r>
+      <w:proofErr w:type="spellEnd"/>
+      <w:r>
+        <w:rPr>
+          <w:rFonts w:ascii="Calibri" w:hAnsi="Calibri" w:cs="Calibri"/>
+          <w:highlight w:val="yellow"/>
+        </w:rPr>
+        <w:t xml:space="preserve"> platform add android</w:t>
       </w:r>
     </w:p>
     <w:p>
@@ -1336,12 +1512,21 @@
           <w:highlight w:val="yellow"/>
         </w:rPr>
       </w:pPr>
+      <w:proofErr w:type="spellStart"/>
       <w:r>
         <w:rPr>
           <w:rFonts w:ascii="Calibri" w:hAnsi="Calibri" w:cs="Calibri"/>
           <w:highlight w:val="yellow"/>
         </w:rPr>
-        <w:t>cordova build android</w:t>
+        <w:t>cordova</w:t>
+      </w:r>
+      <w:proofErr w:type="spellEnd"/>
+      <w:r>
+        <w:rPr>
+          <w:rFonts w:ascii="Calibri" w:hAnsi="Calibri" w:cs="Calibri"/>
+          <w:highlight w:val="yellow"/>
+        </w:rPr>
+        <w:t xml:space="preserve"> build android</w:t>
       </w:r>
     </w:p>
     <w:p>
@@ -1349,13 +1534,43 @@
         <w:ind w:left="720"/>
       </w:pPr>
       <w:r>
-        <w:t xml:space="preserve">You can find the updated apk file in </w:t>
-      </w:r>
-      <w:r>
-        <w:rPr>
-          <w:highlight w:val="yellow"/>
-        </w:rPr>
-        <w:t>cordovaAppFolder/platforms/android/app/build/outputs/apk/debug</w:t>
+        <w:t xml:space="preserve">You can find the updated </w:t>
+      </w:r>
+      <w:proofErr w:type="spellStart"/>
+      <w:r>
+        <w:t>apk</w:t>
+      </w:r>
+      <w:proofErr w:type="spellEnd"/>
+      <w:r>
+        <w:t xml:space="preserve"> file in </w:t>
+      </w:r>
+      <w:proofErr w:type="spellStart"/>
+      <w:r>
+        <w:rPr>
+          <w:highlight w:val="yellow"/>
+        </w:rPr>
+        <w:t>cordovaAppFolder</w:t>
+      </w:r>
+      <w:proofErr w:type="spellEnd"/>
+      <w:r>
+        <w:rPr>
+          <w:highlight w:val="yellow"/>
+        </w:rPr>
+        <w:t>/platforms/android/app/build/outputs/</w:t>
+      </w:r>
+      <w:proofErr w:type="spellStart"/>
+      <w:r>
+        <w:rPr>
+          <w:highlight w:val="yellow"/>
+        </w:rPr>
+        <w:t>apk</w:t>
+      </w:r>
+      <w:proofErr w:type="spellEnd"/>
+      <w:r>
+        <w:rPr>
+          <w:highlight w:val="yellow"/>
+        </w:rPr>
+        <w:t>/debug</w:t>
       </w:r>
       <w:r>
         <w:t>. Send it to your mobile device and install it.</w:t>
@@ -1366,11 +1581,19 @@
       <w:r>
         <w:t xml:space="preserve">For subsequent changes, you can just run the command </w:t>
       </w:r>
-      <w:r>
-        <w:rPr>
-          <w:highlight w:val="yellow"/>
-        </w:rPr>
-        <w:t>cordova build android</w:t>
+      <w:proofErr w:type="spellStart"/>
+      <w:r>
+        <w:rPr>
+          <w:highlight w:val="yellow"/>
+        </w:rPr>
+        <w:t>cordova</w:t>
+      </w:r>
+      <w:proofErr w:type="spellEnd"/>
+      <w:r>
+        <w:rPr>
+          <w:highlight w:val="yellow"/>
+        </w:rPr>
+        <w:t xml:space="preserve"> build android</w:t>
       </w:r>
       <w:r>
         <w:t>, no other commands needed.</w:t>
@@ -1433,10 +1656,12 @@
       </w:pPr>
       <w:bookmarkStart w:id="3" w:name="_Misc"/>
       <w:bookmarkEnd w:id="3"/>
+      <w:proofErr w:type="spellStart"/>
       <w:r>
         <w:lastRenderedPageBreak/>
         <w:t>Misc</w:t>
       </w:r>
+      <w:proofErr w:type="spellEnd"/>
     </w:p>
     <w:p>
       <w:pPr>
@@ -1480,7 +1705,15 @@
         <w:t>N</w:t>
       </w:r>
       <w:r>
-        <w:t xml:space="preserve">ote that if you push changes to the Github repository, the web application version and mobile version will be affected as both fetches content from the backend server which is hosted </w:t>
+        <w:t xml:space="preserve">ote that if you push changes to the </w:t>
+      </w:r>
+      <w:proofErr w:type="spellStart"/>
+      <w:r>
+        <w:t>Github</w:t>
+      </w:r>
+      <w:proofErr w:type="spellEnd"/>
+      <w:r>
+        <w:t xml:space="preserve"> repository, the web application version and mobile version will be affected as both fetches content from the backend server which is hosted </w:t>
       </w:r>
       <w:r>
         <w:t xml:space="preserve">using </w:t>
@@ -2026,11 +2259,19 @@
           <w:color w:val="FF0000"/>
         </w:rPr>
       </w:pPr>
+      <w:proofErr w:type="spellStart"/>
       <w:r>
         <w:rPr>
           <w:color w:val="FF0000"/>
         </w:rPr>
-        <w:t>Cloudinary - Image upload</w:t>
+        <w:t>Cloudinary</w:t>
+      </w:r>
+      <w:proofErr w:type="spellEnd"/>
+      <w:r>
+        <w:rPr>
+          <w:color w:val="FF0000"/>
+        </w:rPr>
+        <w:t xml:space="preserve"> - Image upload</w:t>
       </w:r>
     </w:p>
     <w:p>
@@ -2042,13 +2283,29 @@
         </w:numPr>
       </w:pPr>
       <w:r>
-        <w:t>There is a feature that allows user to upload betslips in the application. If you would like to use your</w:t>
+        <w:t xml:space="preserve">There is a feature that allows user to upload </w:t>
+      </w:r>
+      <w:proofErr w:type="spellStart"/>
+      <w:r>
+        <w:t>betslips</w:t>
+      </w:r>
+      <w:proofErr w:type="spellEnd"/>
+      <w:r>
+        <w:t xml:space="preserve"> in the application. If you would like to use your</w:t>
       </w:r>
       <w:r>
         <w:t xml:space="preserve"> own</w:t>
       </w:r>
       <w:r>
-        <w:t xml:space="preserve"> Cloudinary API, follow the steps below</w:t>
+        <w:t xml:space="preserve"> </w:t>
+      </w:r>
+      <w:proofErr w:type="spellStart"/>
+      <w:r>
+        <w:t>Cloudinary</w:t>
+      </w:r>
+      <w:proofErr w:type="spellEnd"/>
+      <w:r>
+        <w:t xml:space="preserve"> API, follow the steps below</w:t>
       </w:r>
     </w:p>
     <w:p>
@@ -2353,11 +2610,21 @@
         </w:numPr>
       </w:pPr>
       <w:r>
-        <w:t xml:space="preserve">The file contains many comments to guide the usage. On line 29, set const </w:t>
-      </w:r>
+        <w:t xml:space="preserve">The file contains many comments to guide the usage. On line 29, set </w:t>
+      </w:r>
+      <w:proofErr w:type="spellStart"/>
+      <w:r>
+        <w:t>const</w:t>
+      </w:r>
+      <w:proofErr w:type="spellEnd"/>
+      <w:r>
+        <w:t xml:space="preserve"> </w:t>
+      </w:r>
+      <w:proofErr w:type="spellStart"/>
       <w:r>
         <w:t>isDevEnvironment</w:t>
       </w:r>
+      <w:proofErr w:type="spellEnd"/>
       <w:r>
         <w:t xml:space="preserve"> to true if you want the announcement for your own computer, false if you want the announcement to be for the live site</w:t>
       </w:r>
@@ -2386,11 +2653,19 @@
           <w:color w:val="FF0000"/>
         </w:rPr>
       </w:pPr>
+      <w:proofErr w:type="spellStart"/>
       <w:r>
         <w:rPr>
           <w:color w:val="FF0000"/>
         </w:rPr>
-        <w:t>Krita – Application icon photoshop</w:t>
+        <w:t>Krita</w:t>
+      </w:r>
+      <w:proofErr w:type="spellEnd"/>
+      <w:r>
+        <w:rPr>
+          <w:color w:val="FF0000"/>
+        </w:rPr>
+        <w:t xml:space="preserve"> – Application icon photoshop</w:t>
       </w:r>
     </w:p>
     <w:p>
@@ -2406,22 +2681,26 @@
         <w:t xml:space="preserve">To change the background colour of the application icon, use </w:t>
       </w:r>
       <w:hyperlink r:id="rId35" w:history="1">
+        <w:proofErr w:type="spellStart"/>
         <w:r>
           <w:rPr>
             <w:rStyle w:val="Hyperlink"/>
           </w:rPr>
           <w:t>Krita</w:t>
         </w:r>
+        <w:proofErr w:type="spellEnd"/>
       </w:hyperlink>
       <w:r>
         <w:t xml:space="preserve"> and open the file </w:t>
       </w:r>
+      <w:proofErr w:type="spellStart"/>
       <w:r>
         <w:rPr>
           <w:highlight w:val="yellow"/>
         </w:rPr>
         <w:t>treasure.kra</w:t>
       </w:r>
+      <w:proofErr w:type="spellEnd"/>
       <w:r>
         <w:t xml:space="preserve"> found at the root directory of the project folder</w:t>
       </w:r>

</xml_diff>